<commit_message>
Add annotation agreement metrics and update .gitignore
Added new agreement metrics CSVs and summary files for annotation analysis, and included a new NLP classifier notebook and rater agreement analysis notebook. Removed old annotation sample and test files, updated the annotators guide, and modified .gitignore to exclude .xlsx files.
</commit_message>
<xml_diff>
--- a/Annotation/Annotators Guide v0.3 MIMIC IV Chief Complaint to NHAMCS RVS.docx
+++ b/Annotation/Annotators Guide v0.3 MIMIC IV Chief Complaint to NHAMCS RVS.docx
@@ -893,7 +893,7 @@
         <w:pStyle w:val="ListBullet"/>
       </w:pPr>
       <w:r>
-        <w:t>AMS/confusion/lethargy/unresponsive → Symptom–Nervous.</w:t>
+        <w:t>AMS/confusion/unresponsive → Symptom–Nervous.</w:t>
       </w:r>
     </w:p>
     <w:p>
@@ -949,21 +949,16 @@
         <w:pStyle w:val="ListBullet"/>
       </w:pPr>
       <w:r>
-        <w:t xml:space="preserve">(Global) Weakness </w:t>
-      </w:r>
-      <w:r>
-        <w:t>→ Symptom–</w:t>
-      </w:r>
-      <w:r>
-        <w:t>General</w:t>
-      </w:r>
-      <w:r>
-        <w:t>.</w:t>
+        <w:t>(Global) Weakness → Symptom–General.</w:t>
       </w:r>
     </w:p>
     <w:p>
       <w:pPr>
         <w:pStyle w:val="ListBullet"/>
+        <w:numPr>
+          <w:ilvl w:val="0"/>
+          <w:numId w:val="0"/>
+        </w:numPr>
       </w:pPr>
     </w:p>
     <w:p>

</xml_diff>